<commit_message>
correct error location of the code smell
</commit_message>
<xml_diff>
--- a/Project/Phase 1/Sprint 2/DanielCavalheiro/CodeSmell_LongParameterList.docx
+++ b/Project/Phase 1/Sprint 2/DanielCavalheiro/CodeSmell_LongParameterList.docx
@@ -99,18 +99,28 @@
           <w:szCs w:val="28"/>
           <w:lang w:val="en-GB"/>
         </w:rPr>
-        <w:t>JabRefPreferences</w:t>
+        <w:t>Gui</w:t>
+      </w:r>
+      <w:r>
+        <w:rPr>
+          <w:sz w:val="28"/>
+          <w:szCs w:val="28"/>
+          <w:lang w:val="en-GB"/>
+        </w:rPr>
+        <w:t>Preferences</w:t>
       </w:r>
       <w:proofErr w:type="spellEnd"/>
     </w:p>
     <w:p>
       <w:pPr>
         <w:rPr>
+          <w:u w:val="single"/>
           <w:lang w:val="en-GB"/>
         </w:rPr>
       </w:pPr>
       <w:r>
         <w:rPr>
+          <w:noProof/>
           <w:lang w:val="en-GB"/>
         </w:rPr>
         <w:drawing>
@@ -331,6 +341,7 @@
     <w:lsdException w:name="HTML Sample" w:semiHidden="1" w:unhideWhenUsed="1"/>
     <w:lsdException w:name="HTML Typewriter" w:semiHidden="1" w:unhideWhenUsed="1"/>
     <w:lsdException w:name="HTML Variable" w:semiHidden="1" w:unhideWhenUsed="1"/>
+    <w:lsdException w:name="Normal Table" w:semiHidden="1" w:unhideWhenUsed="1"/>
     <w:lsdException w:name="annotation subject" w:semiHidden="1" w:unhideWhenUsed="1"/>
     <w:lsdException w:name="No List" w:semiHidden="1" w:unhideWhenUsed="1"/>
     <w:lsdException w:name="Outline List 1" w:semiHidden="1" w:unhideWhenUsed="1"/>
@@ -377,8 +388,10 @@
     <w:lsdException w:name="Table Subtle 2" w:semiHidden="1" w:unhideWhenUsed="1"/>
     <w:lsdException w:name="Table Web 1" w:semiHidden="1" w:unhideWhenUsed="1"/>
     <w:lsdException w:name="Table Web 2" w:semiHidden="1" w:unhideWhenUsed="1"/>
+    <w:lsdException w:name="Table Web 3" w:semiHidden="1" w:unhideWhenUsed="1"/>
     <w:lsdException w:name="Balloon Text" w:semiHidden="1" w:unhideWhenUsed="1"/>
     <w:lsdException w:name="Table Grid" w:uiPriority="39"/>
+    <w:lsdException w:name="Table Theme" w:semiHidden="1" w:unhideWhenUsed="1"/>
     <w:lsdException w:name="Placeholder Text" w:semiHidden="1"/>
     <w:lsdException w:name="No Spacing" w:uiPriority="1" w:qFormat="1"/>
     <w:lsdException w:name="Light Shading" w:uiPriority="60"/>

</xml_diff>